<commit_message>
thêm yêu cầu hệ thống
</commit_message>
<xml_diff>
--- a/Document/Yêu cầu hệ thống.docx
+++ b/Document/Yêu cầu hệ thống.docx
@@ -2,6 +2,779 @@
 <file path=word/document.xml><?xml version="1.0" encoding="utf-8"?>
 <w:document xmlns:wpc="http://schemas.microsoft.com/office/word/2010/wordprocessingCanvas" xmlns:cx="http://schemas.microsoft.com/office/drawing/2014/chartex" xmlns:cx1="http://schemas.microsoft.com/office/drawing/2015/9/8/chartex" xmlns:cx2="http://schemas.microsoft.com/office/drawing/2015/10/21/chartex" xmlns:cx3="http://schemas.microsoft.com/office/drawing/2016/5/9/chartex" xmlns:cx4="http://schemas.microsoft.com/office/drawing/2016/5/10/chartex" xmlns:cx5="http://schemas.microsoft.com/office/drawing/2016/5/11/chartex" xmlns:cx6="http://schemas.microsoft.com/office/drawing/2016/5/12/chartex" xmlns:cx7="http://schemas.microsoft.com/office/drawing/2016/5/13/chartex" xmlns:cx8="http://schemas.microsoft.com/office/drawing/2016/5/14/chartex" xmlns:mc="http://schemas.openxmlformats.org/markup-compatibility/2006" xmlns:aink="http://schemas.microsoft.com/office/drawing/2016/ink" xmlns:am3d="http://schemas.microsoft.com/office/drawing/2017/model3d" xmlns:o="urn:schemas-microsoft-com:office:office" xmlns:oel="http://schemas.microsoft.com/office/2019/extlst" xmlns:r="http://schemas.openxmlformats.org/officeDocument/2006/relationships" xmlns:m="http://schemas.openxmlformats.org/officeDocument/2006/math" xmlns:v="urn:schemas-microsoft-com:vml" xmlns:wp14="http://schemas.microsoft.com/office/word/2010/wordprocessingDrawing" xmlns:wp="http://schemas.openxmlformats.org/drawingml/2006/wordprocessingDrawing" xmlns:w10="urn:schemas-microsoft-com:office:word" xmlns:w="http://schemas.openxmlformats.org/wordprocessingml/2006/main" xmlns:w14="http://schemas.microsoft.com/office/word/2010/wordml" xmlns:w15="http://schemas.microsoft.com/office/word/2012/wordml" xmlns:w16cex="http://schemas.microsoft.com/office/word/2018/wordml/cex" xmlns:w16cid="http://schemas.microsoft.com/office/word/2016/wordml/cid" xmlns:w16="http://schemas.microsoft.com/office/word/2018/wordml" xmlns:w16du="http://schemas.microsoft.com/office/word/2023/wordml/word16du" xmlns:w16sdtdh="http://schemas.microsoft.com/office/word/2020/wordml/sdtdatahash" xmlns:w16se="http://schemas.microsoft.com/office/word/2015/wordml/symex" xmlns:wpg="http://schemas.microsoft.com/office/word/2010/wordprocessingGroup" xmlns:wpi="http://schemas.microsoft.com/office/word/2010/wordprocessingInk" xmlns:wne="http://schemas.microsoft.com/office/word/2006/wordml" xmlns:wps="http://schemas.microsoft.com/office/word/2010/wordprocessingShape" mc:Ignorable="w14 w15 w16se w16cid w16 w16cex w16sdtdh w16du wp14">
   <w:body>
+    <w:p>
+      <w:pPr>
+        <w:jc w:val="center"/>
+        <w:rPr>
+          <w:rFonts w:ascii="Times New Roman" w:hAnsi="Times New Roman" w:cs="Times New Roman"/>
+          <w:sz w:val="44"/>
+          <w:szCs w:val="44"/>
+        </w:rPr>
+      </w:pPr>
+      <w:r>
+        <w:rPr>
+          <w:rFonts w:ascii="Times New Roman" w:hAnsi="Times New Roman" w:cs="Times New Roman"/>
+          <w:sz w:val="44"/>
+          <w:szCs w:val="44"/>
+        </w:rPr>
+        <w:t>Yêu cầu hệ thống</w:t>
+      </w:r>
+    </w:p>
+    <w:p>
+      <w:pPr>
+        <w:pStyle w:val="ListParagraph"/>
+        <w:numPr>
+          <w:ilvl w:val="0"/>
+          <w:numId w:val="2"/>
+        </w:numPr>
+        <w:rPr>
+          <w:rFonts w:ascii="Times New Roman" w:hAnsi="Times New Roman" w:cs="Times New Roman"/>
+          <w:b/>
+          <w:bCs/>
+          <w:sz w:val="32"/>
+          <w:szCs w:val="32"/>
+        </w:rPr>
+      </w:pPr>
+      <w:r>
+        <w:rPr>
+          <w:rFonts w:ascii="Times New Roman" w:hAnsi="Times New Roman" w:cs="Times New Roman"/>
+          <w:b/>
+          <w:bCs/>
+          <w:sz w:val="32"/>
+          <w:szCs w:val="32"/>
+        </w:rPr>
+        <w:t xml:space="preserve">Đối với khách hàng (Customer): </w:t>
+      </w:r>
+    </w:p>
+    <w:p>
+      <w:pPr>
+        <w:pStyle w:val="ListParagraph"/>
+        <w:numPr>
+          <w:ilvl w:val="0"/>
+          <w:numId w:val="3"/>
+        </w:numPr>
+        <w:ind w:left="1080"/>
+        <w:rPr>
+          <w:rFonts w:ascii="Times New Roman" w:hAnsi="Times New Roman" w:cs="Times New Roman"/>
+          <w:sz w:val="28"/>
+          <w:szCs w:val="28"/>
+        </w:rPr>
+      </w:pPr>
+      <w:r>
+        <w:rPr>
+          <w:rFonts w:ascii="Times New Roman" w:hAnsi="Times New Roman" w:cs="Times New Roman"/>
+          <w:b/>
+          <w:bCs/>
+          <w:sz w:val="28"/>
+          <w:szCs w:val="28"/>
+        </w:rPr>
+        <w:t>Quản lý tài khoản:</w:t>
+      </w:r>
+      <w:r>
+        <w:rPr>
+          <w:rFonts w:ascii="Times New Roman" w:hAnsi="Times New Roman" w:cs="Times New Roman"/>
+          <w:sz w:val="28"/>
+          <w:szCs w:val="28"/>
+        </w:rPr>
+        <w:t xml:space="preserve"> Đăng ký, đăng nhập (hỗ trợ qua Google/Facebook), khôi phục mật khẩu, cập nhật hồ sơ cá nhân.</w:t>
+      </w:r>
+    </w:p>
+    <w:p>
+      <w:pPr>
+        <w:pStyle w:val="ListParagraph"/>
+        <w:numPr>
+          <w:ilvl w:val="0"/>
+          <w:numId w:val="3"/>
+        </w:numPr>
+        <w:ind w:left="1080"/>
+        <w:rPr>
+          <w:rFonts w:ascii="Times New Roman" w:hAnsi="Times New Roman" w:cs="Times New Roman"/>
+          <w:sz w:val="28"/>
+          <w:szCs w:val="28"/>
+        </w:rPr>
+      </w:pPr>
+      <w:r>
+        <w:rPr>
+          <w:rFonts w:ascii="Times New Roman" w:hAnsi="Times New Roman" w:cs="Times New Roman"/>
+          <w:b/>
+          <w:bCs/>
+          <w:sz w:val="28"/>
+          <w:szCs w:val="28"/>
+        </w:rPr>
+        <w:t>Tìm kiếm</w:t>
+      </w:r>
+      <w:r>
+        <w:rPr>
+          <w:rFonts w:ascii="Times New Roman" w:hAnsi="Times New Roman" w:cs="Times New Roman"/>
+          <w:b/>
+          <w:bCs/>
+          <w:sz w:val="28"/>
+          <w:szCs w:val="28"/>
+        </w:rPr>
+        <w:t>,</w:t>
+      </w:r>
+      <w:r>
+        <w:rPr>
+          <w:rFonts w:ascii="Times New Roman" w:hAnsi="Times New Roman" w:cs="Times New Roman"/>
+          <w:b/>
+          <w:bCs/>
+          <w:sz w:val="28"/>
+          <w:szCs w:val="28"/>
+        </w:rPr>
+        <w:t xml:space="preserve"> </w:t>
+      </w:r>
+      <w:r>
+        <w:rPr>
+          <w:rFonts w:ascii="Times New Roman" w:hAnsi="Times New Roman" w:cs="Times New Roman"/>
+          <w:b/>
+          <w:bCs/>
+          <w:sz w:val="28"/>
+          <w:szCs w:val="28"/>
+        </w:rPr>
+        <w:t>l</w:t>
+      </w:r>
+      <w:r>
+        <w:rPr>
+          <w:rFonts w:ascii="Times New Roman" w:hAnsi="Times New Roman" w:cs="Times New Roman"/>
+          <w:b/>
+          <w:bCs/>
+          <w:sz w:val="28"/>
+          <w:szCs w:val="28"/>
+        </w:rPr>
+        <w:t xml:space="preserve">ọc </w:t>
+      </w:r>
+      <w:r>
+        <w:rPr>
+          <w:rFonts w:ascii="Times New Roman" w:hAnsi="Times New Roman" w:cs="Times New Roman"/>
+          <w:b/>
+          <w:bCs/>
+          <w:sz w:val="28"/>
+          <w:szCs w:val="28"/>
+        </w:rPr>
+        <w:t>t</w:t>
+      </w:r>
+      <w:r>
+        <w:rPr>
+          <w:rFonts w:ascii="Times New Roman" w:hAnsi="Times New Roman" w:cs="Times New Roman"/>
+          <w:b/>
+          <w:bCs/>
+          <w:sz w:val="28"/>
+          <w:szCs w:val="28"/>
+        </w:rPr>
+        <w:t>our:</w:t>
+      </w:r>
+      <w:r>
+        <w:rPr>
+          <w:rFonts w:ascii="Times New Roman" w:hAnsi="Times New Roman" w:cs="Times New Roman"/>
+          <w:sz w:val="28"/>
+          <w:szCs w:val="28"/>
+        </w:rPr>
+        <w:t xml:space="preserve"> Tìm kiếm theo từ khóa (địa điểm, tên tour), bộ lọc đa dạng (khoảng giá, thời lượng ngày/đêm, ngày khởi hành, loại tour: gia đình, mạo hiểm, nghỉ dưỡng).</w:t>
+      </w:r>
+    </w:p>
+    <w:p>
+      <w:pPr>
+        <w:pStyle w:val="ListParagraph"/>
+        <w:numPr>
+          <w:ilvl w:val="0"/>
+          <w:numId w:val="3"/>
+        </w:numPr>
+        <w:ind w:left="1080"/>
+        <w:rPr>
+          <w:rFonts w:ascii="Times New Roman" w:hAnsi="Times New Roman" w:cs="Times New Roman"/>
+          <w:sz w:val="28"/>
+          <w:szCs w:val="28"/>
+        </w:rPr>
+      </w:pPr>
+      <w:r>
+        <w:rPr>
+          <w:rFonts w:ascii="Times New Roman" w:hAnsi="Times New Roman" w:cs="Times New Roman"/>
+          <w:b/>
+          <w:bCs/>
+          <w:sz w:val="28"/>
+          <w:szCs w:val="28"/>
+        </w:rPr>
+        <w:t xml:space="preserve">Xem chi tiết </w:t>
+      </w:r>
+      <w:r>
+        <w:rPr>
+          <w:rFonts w:ascii="Times New Roman" w:hAnsi="Times New Roman" w:cs="Times New Roman"/>
+          <w:b/>
+          <w:bCs/>
+          <w:sz w:val="28"/>
+          <w:szCs w:val="28"/>
+        </w:rPr>
+        <w:t>t</w:t>
+      </w:r>
+      <w:r>
+        <w:rPr>
+          <w:rFonts w:ascii="Times New Roman" w:hAnsi="Times New Roman" w:cs="Times New Roman"/>
+          <w:b/>
+          <w:bCs/>
+          <w:sz w:val="28"/>
+          <w:szCs w:val="28"/>
+        </w:rPr>
+        <w:t>our:</w:t>
+      </w:r>
+      <w:r>
+        <w:rPr>
+          <w:rFonts w:ascii="Times New Roman" w:hAnsi="Times New Roman" w:cs="Times New Roman"/>
+          <w:sz w:val="28"/>
+          <w:szCs w:val="28"/>
+        </w:rPr>
+        <w:t xml:space="preserve"> Hiển thị thông tin mô tả, lịch trình từng ngày, chính sách giá (trẻ em, người lớn), hình ảnh/video, chính sách hoàn/hủy và đánh giá (review) từ khách hàng trước.</w:t>
+      </w:r>
+    </w:p>
+    <w:p>
+      <w:pPr>
+        <w:pStyle w:val="ListParagraph"/>
+        <w:numPr>
+          <w:ilvl w:val="0"/>
+          <w:numId w:val="3"/>
+        </w:numPr>
+        <w:ind w:left="1080"/>
+        <w:rPr>
+          <w:rFonts w:ascii="Times New Roman" w:hAnsi="Times New Roman" w:cs="Times New Roman"/>
+          <w:sz w:val="28"/>
+          <w:szCs w:val="28"/>
+        </w:rPr>
+      </w:pPr>
+      <w:r>
+        <w:rPr>
+          <w:rFonts w:ascii="Times New Roman" w:hAnsi="Times New Roman" w:cs="Times New Roman"/>
+          <w:b/>
+          <w:bCs/>
+          <w:sz w:val="28"/>
+          <w:szCs w:val="28"/>
+        </w:rPr>
+        <w:t>Đặt chỗ</w:t>
+      </w:r>
+      <w:r>
+        <w:rPr>
+          <w:rFonts w:ascii="Times New Roman" w:hAnsi="Times New Roman" w:cs="Times New Roman"/>
+          <w:b/>
+          <w:bCs/>
+          <w:sz w:val="28"/>
+          <w:szCs w:val="28"/>
+        </w:rPr>
+        <w:t>, t</w:t>
+      </w:r>
+      <w:r>
+        <w:rPr>
+          <w:rFonts w:ascii="Times New Roman" w:hAnsi="Times New Roman" w:cs="Times New Roman"/>
+          <w:b/>
+          <w:bCs/>
+          <w:sz w:val="28"/>
+          <w:szCs w:val="28"/>
+        </w:rPr>
+        <w:t>hanh toán:</w:t>
+      </w:r>
+      <w:r>
+        <w:rPr>
+          <w:rFonts w:ascii="Times New Roman" w:hAnsi="Times New Roman" w:cs="Times New Roman"/>
+          <w:sz w:val="28"/>
+          <w:szCs w:val="28"/>
+        </w:rPr>
+        <w:t xml:space="preserve"> </w:t>
+      </w:r>
+    </w:p>
+    <w:p>
+      <w:pPr>
+        <w:pStyle w:val="ListParagraph"/>
+        <w:numPr>
+          <w:ilvl w:val="0"/>
+          <w:numId w:val="4"/>
+        </w:numPr>
+        <w:ind w:left="1440"/>
+        <w:rPr>
+          <w:rFonts w:ascii="Times New Roman" w:hAnsi="Times New Roman" w:cs="Times New Roman"/>
+          <w:sz w:val="28"/>
+          <w:szCs w:val="28"/>
+        </w:rPr>
+      </w:pPr>
+      <w:r>
+        <w:rPr>
+          <w:rFonts w:ascii="Times New Roman" w:hAnsi="Times New Roman" w:cs="Times New Roman"/>
+          <w:sz w:val="28"/>
+          <w:szCs w:val="28"/>
+        </w:rPr>
+        <w:t xml:space="preserve">Nhập số lượng khách, </w:t>
+      </w:r>
+      <w:r>
+        <w:rPr>
+          <w:rFonts w:ascii="Times New Roman" w:hAnsi="Times New Roman" w:cs="Times New Roman"/>
+          <w:sz w:val="28"/>
+          <w:szCs w:val="28"/>
+        </w:rPr>
+        <w:t>ghi chú(nếu có)</w:t>
+      </w:r>
+      <w:r>
+        <w:rPr>
+          <w:rFonts w:ascii="Times New Roman" w:hAnsi="Times New Roman" w:cs="Times New Roman"/>
+          <w:sz w:val="28"/>
+          <w:szCs w:val="28"/>
+        </w:rPr>
+        <w:t>.</w:t>
+      </w:r>
+    </w:p>
+    <w:p>
+      <w:pPr>
+        <w:pStyle w:val="ListParagraph"/>
+        <w:numPr>
+          <w:ilvl w:val="0"/>
+          <w:numId w:val="4"/>
+        </w:numPr>
+        <w:ind w:left="1440"/>
+        <w:rPr>
+          <w:rFonts w:ascii="Times New Roman" w:hAnsi="Times New Roman" w:cs="Times New Roman"/>
+          <w:sz w:val="28"/>
+          <w:szCs w:val="28"/>
+        </w:rPr>
+      </w:pPr>
+      <w:r>
+        <w:rPr>
+          <w:rFonts w:ascii="Times New Roman" w:hAnsi="Times New Roman" w:cs="Times New Roman"/>
+          <w:sz w:val="28"/>
+          <w:szCs w:val="28"/>
+        </w:rPr>
+        <w:t>Tích hợp mã giảm giá (Voucher/Coupon).</w:t>
+      </w:r>
+    </w:p>
+    <w:p>
+      <w:pPr>
+        <w:pStyle w:val="ListParagraph"/>
+        <w:numPr>
+          <w:ilvl w:val="0"/>
+          <w:numId w:val="4"/>
+        </w:numPr>
+        <w:ind w:left="1440"/>
+        <w:rPr>
+          <w:rFonts w:ascii="Times New Roman" w:hAnsi="Times New Roman" w:cs="Times New Roman"/>
+          <w:sz w:val="28"/>
+          <w:szCs w:val="28"/>
+        </w:rPr>
+      </w:pPr>
+      <w:r>
+        <w:rPr>
+          <w:rFonts w:ascii="Times New Roman" w:hAnsi="Times New Roman" w:cs="Times New Roman"/>
+          <w:sz w:val="28"/>
+          <w:szCs w:val="28"/>
+        </w:rPr>
+        <w:t>Thanh toán đa phương thức (Thẻ tín dụng, ATM nội địa, Ví điện tử như MoMo/VNPay).</w:t>
+      </w:r>
+    </w:p>
+    <w:p>
+      <w:pPr>
+        <w:pStyle w:val="ListParagraph"/>
+        <w:numPr>
+          <w:ilvl w:val="0"/>
+          <w:numId w:val="6"/>
+        </w:numPr>
+        <w:rPr>
+          <w:rFonts w:ascii="Times New Roman" w:hAnsi="Times New Roman" w:cs="Times New Roman"/>
+          <w:sz w:val="28"/>
+          <w:szCs w:val="28"/>
+        </w:rPr>
+      </w:pPr>
+      <w:r>
+        <w:rPr>
+          <w:rFonts w:ascii="Times New Roman" w:hAnsi="Times New Roman" w:cs="Times New Roman"/>
+          <w:b/>
+          <w:bCs/>
+          <w:sz w:val="28"/>
+          <w:szCs w:val="28"/>
+        </w:rPr>
+        <w:t>Đánh giá tour:</w:t>
+      </w:r>
+      <w:r>
+        <w:rPr>
+          <w:rFonts w:ascii="Times New Roman" w:hAnsi="Times New Roman" w:cs="Times New Roman"/>
+          <w:sz w:val="28"/>
+          <w:szCs w:val="28"/>
+        </w:rPr>
+        <w:t xml:space="preserve"> </w:t>
+      </w:r>
+      <w:r>
+        <w:rPr>
+          <w:rFonts w:ascii="Times New Roman" w:hAnsi="Times New Roman" w:cs="Times New Roman"/>
+          <w:sz w:val="28"/>
+          <w:szCs w:val="28"/>
+        </w:rPr>
+        <w:t>Thêm, sửa, xóa đ</w:t>
+      </w:r>
+      <w:r>
+        <w:rPr>
+          <w:rFonts w:ascii="Times New Roman" w:hAnsi="Times New Roman" w:cs="Times New Roman"/>
+          <w:sz w:val="28"/>
+          <w:szCs w:val="28"/>
+        </w:rPr>
+        <w:t xml:space="preserve">ánh giá </w:t>
+      </w:r>
+      <w:r>
+        <w:rPr>
+          <w:rFonts w:ascii="Times New Roman" w:hAnsi="Times New Roman" w:cs="Times New Roman"/>
+          <w:sz w:val="28"/>
+          <w:szCs w:val="28"/>
+        </w:rPr>
+        <w:t xml:space="preserve">về </w:t>
+      </w:r>
+      <w:r>
+        <w:rPr>
+          <w:rFonts w:ascii="Times New Roman" w:hAnsi="Times New Roman" w:cs="Times New Roman"/>
+          <w:sz w:val="28"/>
+          <w:szCs w:val="28"/>
+        </w:rPr>
+        <w:t>các tour đã tham gia</w:t>
+      </w:r>
+      <w:r>
+        <w:rPr>
+          <w:rFonts w:ascii="Times New Roman" w:hAnsi="Times New Roman" w:cs="Times New Roman"/>
+          <w:sz w:val="28"/>
+          <w:szCs w:val="28"/>
+        </w:rPr>
+        <w:t>.</w:t>
+      </w:r>
+    </w:p>
+    <w:p>
+      <w:pPr>
+        <w:pStyle w:val="ListParagraph"/>
+        <w:numPr>
+          <w:ilvl w:val="0"/>
+          <w:numId w:val="3"/>
+        </w:numPr>
+        <w:ind w:left="1080"/>
+        <w:rPr>
+          <w:rFonts w:ascii="Times New Roman" w:hAnsi="Times New Roman" w:cs="Times New Roman"/>
+          <w:sz w:val="28"/>
+          <w:szCs w:val="28"/>
+        </w:rPr>
+      </w:pPr>
+      <w:r>
+        <w:rPr>
+          <w:rFonts w:ascii="Times New Roman" w:hAnsi="Times New Roman" w:cs="Times New Roman"/>
+          <w:b/>
+          <w:bCs/>
+          <w:sz w:val="28"/>
+          <w:szCs w:val="28"/>
+        </w:rPr>
+        <w:t>Quản lý lịch sử chuyến đi:</w:t>
+      </w:r>
+      <w:r>
+        <w:rPr>
+          <w:rFonts w:ascii="Times New Roman" w:hAnsi="Times New Roman" w:cs="Times New Roman"/>
+          <w:sz w:val="28"/>
+          <w:szCs w:val="28"/>
+        </w:rPr>
+        <w:t xml:space="preserve"> Xem danh sách các tour đã đặt, trạng thái thanh toán, lấy mã vé, yêu cầu hủy/đổi lịch</w:t>
+      </w:r>
+      <w:r>
+        <w:rPr>
+          <w:rFonts w:ascii="Times New Roman" w:hAnsi="Times New Roman" w:cs="Times New Roman"/>
+          <w:sz w:val="28"/>
+          <w:szCs w:val="28"/>
+        </w:rPr>
+        <w:t>.</w:t>
+      </w:r>
+    </w:p>
+    <w:p>
+      <w:pPr>
+        <w:pStyle w:val="ListParagraph"/>
+        <w:numPr>
+          <w:ilvl w:val="0"/>
+          <w:numId w:val="2"/>
+        </w:numPr>
+        <w:rPr>
+          <w:rFonts w:ascii="Times New Roman" w:hAnsi="Times New Roman" w:cs="Times New Roman"/>
+          <w:b/>
+          <w:bCs/>
+          <w:sz w:val="32"/>
+          <w:szCs w:val="32"/>
+        </w:rPr>
+      </w:pPr>
+      <w:r>
+        <w:rPr>
+          <w:rFonts w:ascii="Times New Roman" w:hAnsi="Times New Roman" w:cs="Times New Roman"/>
+          <w:b/>
+          <w:bCs/>
+          <w:sz w:val="32"/>
+          <w:szCs w:val="32"/>
+        </w:rPr>
+        <w:t>Đối với quản trị viên (Admin):</w:t>
+      </w:r>
+    </w:p>
+    <w:p>
+      <w:pPr>
+        <w:pStyle w:val="ListParagraph"/>
+        <w:numPr>
+          <w:ilvl w:val="0"/>
+          <w:numId w:val="5"/>
+        </w:numPr>
+        <w:rPr>
+          <w:rFonts w:ascii="Times New Roman" w:hAnsi="Times New Roman" w:cs="Times New Roman"/>
+          <w:sz w:val="28"/>
+          <w:szCs w:val="28"/>
+        </w:rPr>
+      </w:pPr>
+      <w:r>
+        <w:rPr>
+          <w:rFonts w:ascii="Times New Roman" w:hAnsi="Times New Roman" w:cs="Times New Roman"/>
+          <w:b/>
+          <w:bCs/>
+          <w:sz w:val="28"/>
+          <w:szCs w:val="28"/>
+        </w:rPr>
+        <w:t>Quản lý khách hàng:</w:t>
+      </w:r>
+      <w:r>
+        <w:rPr>
+          <w:rFonts w:ascii="Times New Roman" w:hAnsi="Times New Roman" w:cs="Times New Roman"/>
+          <w:sz w:val="28"/>
+          <w:szCs w:val="28"/>
+        </w:rPr>
+        <w:t xml:space="preserve"> Xem thông tin</w:t>
+      </w:r>
+      <w:r>
+        <w:rPr>
+          <w:rFonts w:ascii="Times New Roman" w:hAnsi="Times New Roman" w:cs="Times New Roman"/>
+          <w:sz w:val="28"/>
+          <w:szCs w:val="28"/>
+        </w:rPr>
+        <w:t>, xóa khách hàng</w:t>
+      </w:r>
+    </w:p>
+    <w:p>
+      <w:pPr>
+        <w:pStyle w:val="ListParagraph"/>
+        <w:numPr>
+          <w:ilvl w:val="0"/>
+          <w:numId w:val="5"/>
+        </w:numPr>
+        <w:rPr>
+          <w:rFonts w:ascii="Times New Roman" w:hAnsi="Times New Roman" w:cs="Times New Roman"/>
+          <w:sz w:val="28"/>
+          <w:szCs w:val="28"/>
+        </w:rPr>
+      </w:pPr>
+      <w:r>
+        <w:rPr>
+          <w:rFonts w:ascii="Times New Roman" w:hAnsi="Times New Roman" w:cs="Times New Roman"/>
+          <w:b/>
+          <w:bCs/>
+          <w:sz w:val="28"/>
+          <w:szCs w:val="28"/>
+        </w:rPr>
+        <w:t>Quản lý Booking</w:t>
+      </w:r>
+      <w:r>
+        <w:rPr>
+          <w:rFonts w:ascii="Times New Roman" w:hAnsi="Times New Roman" w:cs="Times New Roman"/>
+          <w:b/>
+          <w:bCs/>
+          <w:sz w:val="28"/>
+          <w:szCs w:val="28"/>
+        </w:rPr>
+        <w:t>s</w:t>
+      </w:r>
+      <w:r>
+        <w:rPr>
+          <w:rFonts w:ascii="Times New Roman" w:hAnsi="Times New Roman" w:cs="Times New Roman"/>
+          <w:b/>
+          <w:bCs/>
+          <w:sz w:val="28"/>
+          <w:szCs w:val="28"/>
+        </w:rPr>
+        <w:t>:</w:t>
+      </w:r>
+      <w:r>
+        <w:rPr>
+          <w:rFonts w:ascii="Times New Roman" w:hAnsi="Times New Roman" w:cs="Times New Roman"/>
+          <w:sz w:val="28"/>
+          <w:szCs w:val="28"/>
+        </w:rPr>
+        <w:t xml:space="preserve"> Xem danh sách đặt chỗ mới, xác nhận thủ công (nếu cần), xử lý các yêu cầu hoàn/hủy.</w:t>
+      </w:r>
+    </w:p>
+    <w:p>
+      <w:pPr>
+        <w:pStyle w:val="ListParagraph"/>
+        <w:numPr>
+          <w:ilvl w:val="0"/>
+          <w:numId w:val="5"/>
+        </w:numPr>
+        <w:rPr>
+          <w:rFonts w:ascii="Times New Roman" w:hAnsi="Times New Roman" w:cs="Times New Roman"/>
+          <w:sz w:val="28"/>
+          <w:szCs w:val="28"/>
+        </w:rPr>
+      </w:pPr>
+      <w:r>
+        <w:rPr>
+          <w:rFonts w:ascii="Times New Roman" w:hAnsi="Times New Roman" w:cs="Times New Roman"/>
+          <w:b/>
+          <w:bCs/>
+          <w:sz w:val="28"/>
+          <w:szCs w:val="28"/>
+        </w:rPr>
+        <w:t xml:space="preserve">Quản lý </w:t>
+      </w:r>
+      <w:r>
+        <w:rPr>
+          <w:rFonts w:ascii="Times New Roman" w:hAnsi="Times New Roman" w:cs="Times New Roman"/>
+          <w:b/>
+          <w:bCs/>
+          <w:sz w:val="28"/>
+          <w:szCs w:val="28"/>
+        </w:rPr>
+        <w:t>T</w:t>
+      </w:r>
+      <w:r>
+        <w:rPr>
+          <w:rFonts w:ascii="Times New Roman" w:hAnsi="Times New Roman" w:cs="Times New Roman"/>
+          <w:b/>
+          <w:bCs/>
+          <w:sz w:val="28"/>
+          <w:szCs w:val="28"/>
+        </w:rPr>
+        <w:t>ours:</w:t>
+      </w:r>
+      <w:r>
+        <w:rPr>
+          <w:rFonts w:ascii="Times New Roman" w:hAnsi="Times New Roman" w:cs="Times New Roman"/>
+          <w:sz w:val="28"/>
+          <w:szCs w:val="28"/>
+        </w:rPr>
+        <w:t xml:space="preserve"> Thêm, sửa, xóa tour.</w:t>
+      </w:r>
+    </w:p>
+    <w:p>
+      <w:pPr>
+        <w:pStyle w:val="ListParagraph"/>
+        <w:numPr>
+          <w:ilvl w:val="0"/>
+          <w:numId w:val="5"/>
+        </w:numPr>
+        <w:rPr>
+          <w:rFonts w:ascii="Times New Roman" w:hAnsi="Times New Roman" w:cs="Times New Roman"/>
+          <w:sz w:val="28"/>
+          <w:szCs w:val="28"/>
+        </w:rPr>
+      </w:pPr>
+      <w:r>
+        <w:rPr>
+          <w:rFonts w:ascii="Times New Roman" w:hAnsi="Times New Roman" w:cs="Times New Roman"/>
+          <w:b/>
+          <w:bCs/>
+          <w:sz w:val="28"/>
+          <w:szCs w:val="28"/>
+        </w:rPr>
+        <w:t>Quản lý Khuyến mãi:</w:t>
+      </w:r>
+      <w:r>
+        <w:rPr>
+          <w:rFonts w:ascii="Times New Roman" w:hAnsi="Times New Roman" w:cs="Times New Roman"/>
+          <w:sz w:val="28"/>
+          <w:szCs w:val="28"/>
+        </w:rPr>
+        <w:t xml:space="preserve"> Tạo các chiến dịch giảm giá, sinh mã coupon với điều kiện áp dụng (hạn sử dụng, số lượng, loại tour).</w:t>
+      </w:r>
+    </w:p>
+    <w:p>
+      <w:pPr>
+        <w:pStyle w:val="ListParagraph"/>
+        <w:numPr>
+          <w:ilvl w:val="0"/>
+          <w:numId w:val="5"/>
+        </w:numPr>
+        <w:rPr>
+          <w:rFonts w:ascii="Times New Roman" w:hAnsi="Times New Roman" w:cs="Times New Roman"/>
+          <w:sz w:val="28"/>
+          <w:szCs w:val="28"/>
+        </w:rPr>
+      </w:pPr>
+      <w:r>
+        <w:rPr>
+          <w:rFonts w:ascii="Times New Roman" w:hAnsi="Times New Roman" w:cs="Times New Roman"/>
+          <w:b/>
+          <w:bCs/>
+          <w:sz w:val="28"/>
+          <w:szCs w:val="28"/>
+        </w:rPr>
+        <w:t>Báo cáo</w:t>
+      </w:r>
+      <w:r>
+        <w:rPr>
+          <w:rFonts w:ascii="Times New Roman" w:hAnsi="Times New Roman" w:cs="Times New Roman"/>
+          <w:b/>
+          <w:bCs/>
+          <w:sz w:val="28"/>
+          <w:szCs w:val="28"/>
+        </w:rPr>
+        <w:t>,</w:t>
+      </w:r>
+      <w:r>
+        <w:rPr>
+          <w:rFonts w:ascii="Times New Roman" w:hAnsi="Times New Roman" w:cs="Times New Roman"/>
+          <w:b/>
+          <w:bCs/>
+          <w:sz w:val="28"/>
+          <w:szCs w:val="28"/>
+        </w:rPr>
+        <w:t xml:space="preserve"> </w:t>
+      </w:r>
+      <w:r>
+        <w:rPr>
+          <w:rFonts w:ascii="Times New Roman" w:hAnsi="Times New Roman" w:cs="Times New Roman"/>
+          <w:b/>
+          <w:bCs/>
+          <w:sz w:val="28"/>
+          <w:szCs w:val="28"/>
+        </w:rPr>
+        <w:t>t</w:t>
+      </w:r>
+      <w:r>
+        <w:rPr>
+          <w:rFonts w:ascii="Times New Roman" w:hAnsi="Times New Roman" w:cs="Times New Roman"/>
+          <w:b/>
+          <w:bCs/>
+          <w:sz w:val="28"/>
+          <w:szCs w:val="28"/>
+        </w:rPr>
+        <w:t>hống kê:</w:t>
+      </w:r>
+      <w:r>
+        <w:rPr>
+          <w:rFonts w:ascii="Times New Roman" w:hAnsi="Times New Roman" w:cs="Times New Roman"/>
+          <w:sz w:val="28"/>
+          <w:szCs w:val="28"/>
+        </w:rPr>
+        <w:t xml:space="preserve"> Hiển thị Dashboard trực quan về doanh thu theo tháng/quý, </w:t>
+      </w:r>
+      <w:r>
+        <w:rPr>
+          <w:rFonts w:ascii="Times New Roman" w:hAnsi="Times New Roman" w:cs="Times New Roman"/>
+          <w:sz w:val="28"/>
+          <w:szCs w:val="28"/>
+        </w:rPr>
+        <w:t xml:space="preserve">địa điểm, </w:t>
+      </w:r>
+      <w:r>
+        <w:rPr>
+          <w:rFonts w:ascii="Times New Roman" w:hAnsi="Times New Roman" w:cs="Times New Roman"/>
+          <w:sz w:val="28"/>
+          <w:szCs w:val="28"/>
+        </w:rPr>
+        <w:t>top các tour bán chạy.</w:t>
+      </w:r>
+    </w:p>
+    <w:p>
+      <w:pPr>
+        <w:rPr>
+          <w:rFonts w:ascii="Times New Roman" w:hAnsi="Times New Roman" w:cs="Times New Roman"/>
+          <w:sz w:val="28"/>
+          <w:szCs w:val="28"/>
+        </w:rPr>
+      </w:pPr>
+    </w:p>
     <w:p>
       <w:pPr>
         <w:rPr>
@@ -19,6 +792,716 @@
     </w:sectPr>
   </w:body>
 </w:document>
+</file>
+
+<file path=word/numbering.xml><?xml version="1.0" encoding="utf-8"?>
+<w:numbering xmlns:wpc="http://schemas.microsoft.com/office/word/2010/wordprocessingCanvas" xmlns:cx="http://schemas.microsoft.com/office/drawing/2014/chartex" xmlns:cx1="http://schemas.microsoft.com/office/drawing/2015/9/8/chartex" xmlns:cx2="http://schemas.microsoft.com/office/drawing/2015/10/21/chartex" xmlns:cx3="http://schemas.microsoft.com/office/drawing/2016/5/9/chartex" xmlns:cx4="http://schemas.microsoft.com/office/drawing/2016/5/10/chartex" xmlns:cx5="http://schemas.microsoft.com/office/drawing/2016/5/11/chartex" xmlns:cx6="http://schemas.microsoft.com/office/drawing/2016/5/12/chartex" xmlns:cx7="http://schemas.microsoft.com/office/drawing/2016/5/13/chartex" xmlns:cx8="http://schemas.microsoft.com/office/drawing/2016/5/14/chartex" xmlns:mc="http://schemas.openxmlformats.org/markup-compatibility/2006" xmlns:aink="http://schemas.microsoft.com/office/drawing/2016/ink" xmlns:am3d="http://schemas.microsoft.com/office/drawing/2017/model3d" xmlns:o="urn:schemas-microsoft-com:office:office" xmlns:oel="http://schemas.microsoft.com/office/2019/extlst" xmlns:r="http://schemas.openxmlformats.org/officeDocument/2006/relationships" xmlns:m="http://schemas.openxmlformats.org/officeDocument/2006/math" xmlns:v="urn:schemas-microsoft-com:vml" xmlns:wp14="http://schemas.microsoft.com/office/word/2010/wordprocessingDrawing" xmlns:wp="http://schemas.openxmlformats.org/drawingml/2006/wordprocessingDrawing" xmlns:w10="urn:schemas-microsoft-com:office:word" xmlns:w="http://schemas.openxmlformats.org/wordprocessingml/2006/main" xmlns:w14="http://schemas.microsoft.com/office/word/2010/wordml" xmlns:w15="http://schemas.microsoft.com/office/word/2012/wordml" xmlns:w16cex="http://schemas.microsoft.com/office/word/2018/wordml/cex" xmlns:w16cid="http://schemas.microsoft.com/office/word/2016/wordml/cid" xmlns:w16="http://schemas.microsoft.com/office/word/2018/wordml" xmlns:w16du="http://schemas.microsoft.com/office/word/2023/wordml/word16du" xmlns:w16sdtdh="http://schemas.microsoft.com/office/word/2020/wordml/sdtdatahash" xmlns:w16se="http://schemas.microsoft.com/office/word/2015/wordml/symex" xmlns:wpg="http://schemas.microsoft.com/office/word/2010/wordprocessingGroup" xmlns:wpi="http://schemas.microsoft.com/office/word/2010/wordprocessingInk" xmlns:wne="http://schemas.microsoft.com/office/word/2006/wordml" xmlns:wps="http://schemas.microsoft.com/office/word/2010/wordprocessingShape" mc:Ignorable="w14 w15 w16se w16cid w16 w16cex w16sdtdh w16du wp14">
+  <w:abstractNum w:abstractNumId="0" w15:restartNumberingAfterBreak="0">
+    <w:nsid w:val="0C9972EE"/>
+    <w:multiLevelType w:val="hybridMultilevel"/>
+    <w:tmpl w:val="3258DA50"/>
+    <w:lvl w:ilvl="0" w:tplc="04090001">
+      <w:start w:val="1"/>
+      <w:numFmt w:val="bullet"/>
+      <w:lvlText w:val=""/>
+      <w:lvlJc w:val="left"/>
+      <w:pPr>
+        <w:ind w:left="1080" w:hanging="360"/>
+      </w:pPr>
+      <w:rPr>
+        <w:rFonts w:ascii="Symbol" w:hAnsi="Symbol" w:hint="default"/>
+      </w:rPr>
+    </w:lvl>
+    <w:lvl w:ilvl="1" w:tplc="FFFFFFFF" w:tentative="1">
+      <w:start w:val="1"/>
+      <w:numFmt w:val="bullet"/>
+      <w:lvlText w:val="o"/>
+      <w:lvlJc w:val="left"/>
+      <w:pPr>
+        <w:ind w:left="1800" w:hanging="360"/>
+      </w:pPr>
+      <w:rPr>
+        <w:rFonts w:ascii="Courier New" w:hAnsi="Courier New" w:cs="Courier New" w:hint="default"/>
+      </w:rPr>
+    </w:lvl>
+    <w:lvl w:ilvl="2" w:tplc="FFFFFFFF" w:tentative="1">
+      <w:start w:val="1"/>
+      <w:numFmt w:val="bullet"/>
+      <w:lvlText w:val=""/>
+      <w:lvlJc w:val="left"/>
+      <w:pPr>
+        <w:ind w:left="2520" w:hanging="360"/>
+      </w:pPr>
+      <w:rPr>
+        <w:rFonts w:ascii="Wingdings" w:hAnsi="Wingdings" w:hint="default"/>
+      </w:rPr>
+    </w:lvl>
+    <w:lvl w:ilvl="3" w:tplc="FFFFFFFF" w:tentative="1">
+      <w:start w:val="1"/>
+      <w:numFmt w:val="bullet"/>
+      <w:lvlText w:val=""/>
+      <w:lvlJc w:val="left"/>
+      <w:pPr>
+        <w:ind w:left="3240" w:hanging="360"/>
+      </w:pPr>
+      <w:rPr>
+        <w:rFonts w:ascii="Symbol" w:hAnsi="Symbol" w:hint="default"/>
+      </w:rPr>
+    </w:lvl>
+    <w:lvl w:ilvl="4" w:tplc="FFFFFFFF" w:tentative="1">
+      <w:start w:val="1"/>
+      <w:numFmt w:val="bullet"/>
+      <w:lvlText w:val="o"/>
+      <w:lvlJc w:val="left"/>
+      <w:pPr>
+        <w:ind w:left="3960" w:hanging="360"/>
+      </w:pPr>
+      <w:rPr>
+        <w:rFonts w:ascii="Courier New" w:hAnsi="Courier New" w:cs="Courier New" w:hint="default"/>
+      </w:rPr>
+    </w:lvl>
+    <w:lvl w:ilvl="5" w:tplc="FFFFFFFF" w:tentative="1">
+      <w:start w:val="1"/>
+      <w:numFmt w:val="bullet"/>
+      <w:lvlText w:val=""/>
+      <w:lvlJc w:val="left"/>
+      <w:pPr>
+        <w:ind w:left="4680" w:hanging="360"/>
+      </w:pPr>
+      <w:rPr>
+        <w:rFonts w:ascii="Wingdings" w:hAnsi="Wingdings" w:hint="default"/>
+      </w:rPr>
+    </w:lvl>
+    <w:lvl w:ilvl="6" w:tplc="FFFFFFFF" w:tentative="1">
+      <w:start w:val="1"/>
+      <w:numFmt w:val="bullet"/>
+      <w:lvlText w:val=""/>
+      <w:lvlJc w:val="left"/>
+      <w:pPr>
+        <w:ind w:left="5400" w:hanging="360"/>
+      </w:pPr>
+      <w:rPr>
+        <w:rFonts w:ascii="Symbol" w:hAnsi="Symbol" w:hint="default"/>
+      </w:rPr>
+    </w:lvl>
+    <w:lvl w:ilvl="7" w:tplc="FFFFFFFF" w:tentative="1">
+      <w:start w:val="1"/>
+      <w:numFmt w:val="bullet"/>
+      <w:lvlText w:val="o"/>
+      <w:lvlJc w:val="left"/>
+      <w:pPr>
+        <w:ind w:left="6120" w:hanging="360"/>
+      </w:pPr>
+      <w:rPr>
+        <w:rFonts w:ascii="Courier New" w:hAnsi="Courier New" w:cs="Courier New" w:hint="default"/>
+      </w:rPr>
+    </w:lvl>
+    <w:lvl w:ilvl="8" w:tplc="FFFFFFFF" w:tentative="1">
+      <w:start w:val="1"/>
+      <w:numFmt w:val="bullet"/>
+      <w:lvlText w:val=""/>
+      <w:lvlJc w:val="left"/>
+      <w:pPr>
+        <w:ind w:left="6840" w:hanging="360"/>
+      </w:pPr>
+      <w:rPr>
+        <w:rFonts w:ascii="Wingdings" w:hAnsi="Wingdings" w:hint="default"/>
+      </w:rPr>
+    </w:lvl>
+  </w:abstractNum>
+  <w:abstractNum w:abstractNumId="1" w15:restartNumberingAfterBreak="0">
+    <w:nsid w:val="22FB3193"/>
+    <w:multiLevelType w:val="hybridMultilevel"/>
+    <w:tmpl w:val="23943A22"/>
+    <w:lvl w:ilvl="0" w:tplc="04090001">
+      <w:start w:val="1"/>
+      <w:numFmt w:val="bullet"/>
+      <w:lvlText w:val=""/>
+      <w:lvlJc w:val="left"/>
+      <w:pPr>
+        <w:ind w:left="720" w:hanging="360"/>
+      </w:pPr>
+      <w:rPr>
+        <w:rFonts w:ascii="Symbol" w:hAnsi="Symbol" w:hint="default"/>
+      </w:rPr>
+    </w:lvl>
+    <w:lvl w:ilvl="1" w:tplc="04090003" w:tentative="1">
+      <w:start w:val="1"/>
+      <w:numFmt w:val="bullet"/>
+      <w:lvlText w:val="o"/>
+      <w:lvlJc w:val="left"/>
+      <w:pPr>
+        <w:ind w:left="1440" w:hanging="360"/>
+      </w:pPr>
+      <w:rPr>
+        <w:rFonts w:ascii="Courier New" w:hAnsi="Courier New" w:cs="Courier New" w:hint="default"/>
+      </w:rPr>
+    </w:lvl>
+    <w:lvl w:ilvl="2" w:tplc="04090005" w:tentative="1">
+      <w:start w:val="1"/>
+      <w:numFmt w:val="bullet"/>
+      <w:lvlText w:val=""/>
+      <w:lvlJc w:val="left"/>
+      <w:pPr>
+        <w:ind w:left="2160" w:hanging="360"/>
+      </w:pPr>
+      <w:rPr>
+        <w:rFonts w:ascii="Wingdings" w:hAnsi="Wingdings" w:hint="default"/>
+      </w:rPr>
+    </w:lvl>
+    <w:lvl w:ilvl="3" w:tplc="04090001" w:tentative="1">
+      <w:start w:val="1"/>
+      <w:numFmt w:val="bullet"/>
+      <w:lvlText w:val=""/>
+      <w:lvlJc w:val="left"/>
+      <w:pPr>
+        <w:ind w:left="2880" w:hanging="360"/>
+      </w:pPr>
+      <w:rPr>
+        <w:rFonts w:ascii="Symbol" w:hAnsi="Symbol" w:hint="default"/>
+      </w:rPr>
+    </w:lvl>
+    <w:lvl w:ilvl="4" w:tplc="04090003" w:tentative="1">
+      <w:start w:val="1"/>
+      <w:numFmt w:val="bullet"/>
+      <w:lvlText w:val="o"/>
+      <w:lvlJc w:val="left"/>
+      <w:pPr>
+        <w:ind w:left="3600" w:hanging="360"/>
+      </w:pPr>
+      <w:rPr>
+        <w:rFonts w:ascii="Courier New" w:hAnsi="Courier New" w:cs="Courier New" w:hint="default"/>
+      </w:rPr>
+    </w:lvl>
+    <w:lvl w:ilvl="5" w:tplc="04090005" w:tentative="1">
+      <w:start w:val="1"/>
+      <w:numFmt w:val="bullet"/>
+      <w:lvlText w:val=""/>
+      <w:lvlJc w:val="left"/>
+      <w:pPr>
+        <w:ind w:left="4320" w:hanging="360"/>
+      </w:pPr>
+      <w:rPr>
+        <w:rFonts w:ascii="Wingdings" w:hAnsi="Wingdings" w:hint="default"/>
+      </w:rPr>
+    </w:lvl>
+    <w:lvl w:ilvl="6" w:tplc="04090001" w:tentative="1">
+      <w:start w:val="1"/>
+      <w:numFmt w:val="bullet"/>
+      <w:lvlText w:val=""/>
+      <w:lvlJc w:val="left"/>
+      <w:pPr>
+        <w:ind w:left="5040" w:hanging="360"/>
+      </w:pPr>
+      <w:rPr>
+        <w:rFonts w:ascii="Symbol" w:hAnsi="Symbol" w:hint="default"/>
+      </w:rPr>
+    </w:lvl>
+    <w:lvl w:ilvl="7" w:tplc="04090003" w:tentative="1">
+      <w:start w:val="1"/>
+      <w:numFmt w:val="bullet"/>
+      <w:lvlText w:val="o"/>
+      <w:lvlJc w:val="left"/>
+      <w:pPr>
+        <w:ind w:left="5760" w:hanging="360"/>
+      </w:pPr>
+      <w:rPr>
+        <w:rFonts w:ascii="Courier New" w:hAnsi="Courier New" w:cs="Courier New" w:hint="default"/>
+      </w:rPr>
+    </w:lvl>
+    <w:lvl w:ilvl="8" w:tplc="04090005" w:tentative="1">
+      <w:start w:val="1"/>
+      <w:numFmt w:val="bullet"/>
+      <w:lvlText w:val=""/>
+      <w:lvlJc w:val="left"/>
+      <w:pPr>
+        <w:ind w:left="6480" w:hanging="360"/>
+      </w:pPr>
+      <w:rPr>
+        <w:rFonts w:ascii="Wingdings" w:hAnsi="Wingdings" w:hint="default"/>
+      </w:rPr>
+    </w:lvl>
+  </w:abstractNum>
+  <w:abstractNum w:abstractNumId="2" w15:restartNumberingAfterBreak="0">
+    <w:nsid w:val="3EBA13A5"/>
+    <w:multiLevelType w:val="hybridMultilevel"/>
+    <w:tmpl w:val="8F4A6F44"/>
+    <w:lvl w:ilvl="0" w:tplc="04090001">
+      <w:start w:val="1"/>
+      <w:numFmt w:val="bullet"/>
+      <w:lvlText w:val=""/>
+      <w:lvlJc w:val="left"/>
+      <w:pPr>
+        <w:ind w:left="1080" w:hanging="360"/>
+      </w:pPr>
+      <w:rPr>
+        <w:rFonts w:ascii="Symbol" w:hAnsi="Symbol" w:hint="default"/>
+      </w:rPr>
+    </w:lvl>
+    <w:lvl w:ilvl="1" w:tplc="04090003" w:tentative="1">
+      <w:start w:val="1"/>
+      <w:numFmt w:val="bullet"/>
+      <w:lvlText w:val="o"/>
+      <w:lvlJc w:val="left"/>
+      <w:pPr>
+        <w:ind w:left="1800" w:hanging="360"/>
+      </w:pPr>
+      <w:rPr>
+        <w:rFonts w:ascii="Courier New" w:hAnsi="Courier New" w:cs="Courier New" w:hint="default"/>
+      </w:rPr>
+    </w:lvl>
+    <w:lvl w:ilvl="2" w:tplc="04090005" w:tentative="1">
+      <w:start w:val="1"/>
+      <w:numFmt w:val="bullet"/>
+      <w:lvlText w:val=""/>
+      <w:lvlJc w:val="left"/>
+      <w:pPr>
+        <w:ind w:left="2520" w:hanging="360"/>
+      </w:pPr>
+      <w:rPr>
+        <w:rFonts w:ascii="Wingdings" w:hAnsi="Wingdings" w:hint="default"/>
+      </w:rPr>
+    </w:lvl>
+    <w:lvl w:ilvl="3" w:tplc="04090001" w:tentative="1">
+      <w:start w:val="1"/>
+      <w:numFmt w:val="bullet"/>
+      <w:lvlText w:val=""/>
+      <w:lvlJc w:val="left"/>
+      <w:pPr>
+        <w:ind w:left="3240" w:hanging="360"/>
+      </w:pPr>
+      <w:rPr>
+        <w:rFonts w:ascii="Symbol" w:hAnsi="Symbol" w:hint="default"/>
+      </w:rPr>
+    </w:lvl>
+    <w:lvl w:ilvl="4" w:tplc="04090003" w:tentative="1">
+      <w:start w:val="1"/>
+      <w:numFmt w:val="bullet"/>
+      <w:lvlText w:val="o"/>
+      <w:lvlJc w:val="left"/>
+      <w:pPr>
+        <w:ind w:left="3960" w:hanging="360"/>
+      </w:pPr>
+      <w:rPr>
+        <w:rFonts w:ascii="Courier New" w:hAnsi="Courier New" w:cs="Courier New" w:hint="default"/>
+      </w:rPr>
+    </w:lvl>
+    <w:lvl w:ilvl="5" w:tplc="04090005" w:tentative="1">
+      <w:start w:val="1"/>
+      <w:numFmt w:val="bullet"/>
+      <w:lvlText w:val=""/>
+      <w:lvlJc w:val="left"/>
+      <w:pPr>
+        <w:ind w:left="4680" w:hanging="360"/>
+      </w:pPr>
+      <w:rPr>
+        <w:rFonts w:ascii="Wingdings" w:hAnsi="Wingdings" w:hint="default"/>
+      </w:rPr>
+    </w:lvl>
+    <w:lvl w:ilvl="6" w:tplc="04090001" w:tentative="1">
+      <w:start w:val="1"/>
+      <w:numFmt w:val="bullet"/>
+      <w:lvlText w:val=""/>
+      <w:lvlJc w:val="left"/>
+      <w:pPr>
+        <w:ind w:left="5400" w:hanging="360"/>
+      </w:pPr>
+      <w:rPr>
+        <w:rFonts w:ascii="Symbol" w:hAnsi="Symbol" w:hint="default"/>
+      </w:rPr>
+    </w:lvl>
+    <w:lvl w:ilvl="7" w:tplc="04090003" w:tentative="1">
+      <w:start w:val="1"/>
+      <w:numFmt w:val="bullet"/>
+      <w:lvlText w:val="o"/>
+      <w:lvlJc w:val="left"/>
+      <w:pPr>
+        <w:ind w:left="6120" w:hanging="360"/>
+      </w:pPr>
+      <w:rPr>
+        <w:rFonts w:ascii="Courier New" w:hAnsi="Courier New" w:cs="Courier New" w:hint="default"/>
+      </w:rPr>
+    </w:lvl>
+    <w:lvl w:ilvl="8" w:tplc="04090005" w:tentative="1">
+      <w:start w:val="1"/>
+      <w:numFmt w:val="bullet"/>
+      <w:lvlText w:val=""/>
+      <w:lvlJc w:val="left"/>
+      <w:pPr>
+        <w:ind w:left="6840" w:hanging="360"/>
+      </w:pPr>
+      <w:rPr>
+        <w:rFonts w:ascii="Wingdings" w:hAnsi="Wingdings" w:hint="default"/>
+      </w:rPr>
+    </w:lvl>
+  </w:abstractNum>
+  <w:abstractNum w:abstractNumId="3" w15:restartNumberingAfterBreak="0">
+    <w:nsid w:val="5286164A"/>
+    <w:multiLevelType w:val="multilevel"/>
+    <w:tmpl w:val="97343B36"/>
+    <w:lvl w:ilvl="0">
+      <w:start w:val="1"/>
+      <w:numFmt w:val="bullet"/>
+      <w:lvlText w:val=""/>
+      <w:lvlJc w:val="left"/>
+      <w:pPr>
+        <w:tabs>
+          <w:tab w:val="num" w:pos="720"/>
+        </w:tabs>
+        <w:ind w:left="720" w:hanging="360"/>
+      </w:pPr>
+      <w:rPr>
+        <w:rFonts w:ascii="Symbol" w:hAnsi="Symbol" w:hint="default"/>
+        <w:sz w:val="20"/>
+      </w:rPr>
+    </w:lvl>
+    <w:lvl w:ilvl="1" w:tentative="1">
+      <w:start w:val="1"/>
+      <w:numFmt w:val="bullet"/>
+      <w:lvlText w:val="o"/>
+      <w:lvlJc w:val="left"/>
+      <w:pPr>
+        <w:tabs>
+          <w:tab w:val="num" w:pos="1440"/>
+        </w:tabs>
+        <w:ind w:left="1440" w:hanging="360"/>
+      </w:pPr>
+      <w:rPr>
+        <w:rFonts w:ascii="Courier New" w:hAnsi="Courier New" w:hint="default"/>
+        <w:sz w:val="20"/>
+      </w:rPr>
+    </w:lvl>
+    <w:lvl w:ilvl="2" w:tentative="1">
+      <w:start w:val="1"/>
+      <w:numFmt w:val="bullet"/>
+      <w:lvlText w:val=""/>
+      <w:lvlJc w:val="left"/>
+      <w:pPr>
+        <w:tabs>
+          <w:tab w:val="num" w:pos="2160"/>
+        </w:tabs>
+        <w:ind w:left="2160" w:hanging="360"/>
+      </w:pPr>
+      <w:rPr>
+        <w:rFonts w:ascii="Wingdings" w:hAnsi="Wingdings" w:hint="default"/>
+        <w:sz w:val="20"/>
+      </w:rPr>
+    </w:lvl>
+    <w:lvl w:ilvl="3" w:tentative="1">
+      <w:start w:val="1"/>
+      <w:numFmt w:val="bullet"/>
+      <w:lvlText w:val=""/>
+      <w:lvlJc w:val="left"/>
+      <w:pPr>
+        <w:tabs>
+          <w:tab w:val="num" w:pos="2880"/>
+        </w:tabs>
+        <w:ind w:left="2880" w:hanging="360"/>
+      </w:pPr>
+      <w:rPr>
+        <w:rFonts w:ascii="Wingdings" w:hAnsi="Wingdings" w:hint="default"/>
+        <w:sz w:val="20"/>
+      </w:rPr>
+    </w:lvl>
+    <w:lvl w:ilvl="4" w:tentative="1">
+      <w:start w:val="1"/>
+      <w:numFmt w:val="bullet"/>
+      <w:lvlText w:val=""/>
+      <w:lvlJc w:val="left"/>
+      <w:pPr>
+        <w:tabs>
+          <w:tab w:val="num" w:pos="3600"/>
+        </w:tabs>
+        <w:ind w:left="3600" w:hanging="360"/>
+      </w:pPr>
+      <w:rPr>
+        <w:rFonts w:ascii="Wingdings" w:hAnsi="Wingdings" w:hint="default"/>
+        <w:sz w:val="20"/>
+      </w:rPr>
+    </w:lvl>
+    <w:lvl w:ilvl="5" w:tentative="1">
+      <w:start w:val="1"/>
+      <w:numFmt w:val="bullet"/>
+      <w:lvlText w:val=""/>
+      <w:lvlJc w:val="left"/>
+      <w:pPr>
+        <w:tabs>
+          <w:tab w:val="num" w:pos="4320"/>
+        </w:tabs>
+        <w:ind w:left="4320" w:hanging="360"/>
+      </w:pPr>
+      <w:rPr>
+        <w:rFonts w:ascii="Wingdings" w:hAnsi="Wingdings" w:hint="default"/>
+        <w:sz w:val="20"/>
+      </w:rPr>
+    </w:lvl>
+    <w:lvl w:ilvl="6" w:tentative="1">
+      <w:start w:val="1"/>
+      <w:numFmt w:val="bullet"/>
+      <w:lvlText w:val=""/>
+      <w:lvlJc w:val="left"/>
+      <w:pPr>
+        <w:tabs>
+          <w:tab w:val="num" w:pos="5040"/>
+        </w:tabs>
+        <w:ind w:left="5040" w:hanging="360"/>
+      </w:pPr>
+      <w:rPr>
+        <w:rFonts w:ascii="Wingdings" w:hAnsi="Wingdings" w:hint="default"/>
+        <w:sz w:val="20"/>
+      </w:rPr>
+    </w:lvl>
+    <w:lvl w:ilvl="7" w:tentative="1">
+      <w:start w:val="1"/>
+      <w:numFmt w:val="bullet"/>
+      <w:lvlText w:val=""/>
+      <w:lvlJc w:val="left"/>
+      <w:pPr>
+        <w:tabs>
+          <w:tab w:val="num" w:pos="5760"/>
+        </w:tabs>
+        <w:ind w:left="5760" w:hanging="360"/>
+      </w:pPr>
+      <w:rPr>
+        <w:rFonts w:ascii="Wingdings" w:hAnsi="Wingdings" w:hint="default"/>
+        <w:sz w:val="20"/>
+      </w:rPr>
+    </w:lvl>
+    <w:lvl w:ilvl="8" w:tentative="1">
+      <w:start w:val="1"/>
+      <w:numFmt w:val="bullet"/>
+      <w:lvlText w:val=""/>
+      <w:lvlJc w:val="left"/>
+      <w:pPr>
+        <w:tabs>
+          <w:tab w:val="num" w:pos="6480"/>
+        </w:tabs>
+        <w:ind w:left="6480" w:hanging="360"/>
+      </w:pPr>
+      <w:rPr>
+        <w:rFonts w:ascii="Wingdings" w:hAnsi="Wingdings" w:hint="default"/>
+        <w:sz w:val="20"/>
+      </w:rPr>
+    </w:lvl>
+  </w:abstractNum>
+  <w:abstractNum w:abstractNumId="4" w15:restartNumberingAfterBreak="0">
+    <w:nsid w:val="6F501917"/>
+    <w:multiLevelType w:val="hybridMultilevel"/>
+    <w:tmpl w:val="69323F48"/>
+    <w:lvl w:ilvl="0" w:tplc="0409000F">
+      <w:start w:val="1"/>
+      <w:numFmt w:val="decimal"/>
+      <w:lvlText w:val="%1."/>
+      <w:lvlJc w:val="left"/>
+      <w:pPr>
+        <w:ind w:left="720" w:hanging="360"/>
+      </w:pPr>
+    </w:lvl>
+    <w:lvl w:ilvl="1" w:tplc="04090019" w:tentative="1">
+      <w:start w:val="1"/>
+      <w:numFmt w:val="lowerLetter"/>
+      <w:lvlText w:val="%2."/>
+      <w:lvlJc w:val="left"/>
+      <w:pPr>
+        <w:ind w:left="1440" w:hanging="360"/>
+      </w:pPr>
+    </w:lvl>
+    <w:lvl w:ilvl="2" w:tplc="0409001B" w:tentative="1">
+      <w:start w:val="1"/>
+      <w:numFmt w:val="lowerRoman"/>
+      <w:lvlText w:val="%3."/>
+      <w:lvlJc w:val="right"/>
+      <w:pPr>
+        <w:ind w:left="2160" w:hanging="180"/>
+      </w:pPr>
+    </w:lvl>
+    <w:lvl w:ilvl="3" w:tplc="0409000F" w:tentative="1">
+      <w:start w:val="1"/>
+      <w:numFmt w:val="decimal"/>
+      <w:lvlText w:val="%4."/>
+      <w:lvlJc w:val="left"/>
+      <w:pPr>
+        <w:ind w:left="2880" w:hanging="360"/>
+      </w:pPr>
+    </w:lvl>
+    <w:lvl w:ilvl="4" w:tplc="04090019" w:tentative="1">
+      <w:start w:val="1"/>
+      <w:numFmt w:val="lowerLetter"/>
+      <w:lvlText w:val="%5."/>
+      <w:lvlJc w:val="left"/>
+      <w:pPr>
+        <w:ind w:left="3600" w:hanging="360"/>
+      </w:pPr>
+    </w:lvl>
+    <w:lvl w:ilvl="5" w:tplc="0409001B" w:tentative="1">
+      <w:start w:val="1"/>
+      <w:numFmt w:val="lowerRoman"/>
+      <w:lvlText w:val="%6."/>
+      <w:lvlJc w:val="right"/>
+      <w:pPr>
+        <w:ind w:left="4320" w:hanging="180"/>
+      </w:pPr>
+    </w:lvl>
+    <w:lvl w:ilvl="6" w:tplc="0409000F" w:tentative="1">
+      <w:start w:val="1"/>
+      <w:numFmt w:val="decimal"/>
+      <w:lvlText w:val="%7."/>
+      <w:lvlJc w:val="left"/>
+      <w:pPr>
+        <w:ind w:left="5040" w:hanging="360"/>
+      </w:pPr>
+    </w:lvl>
+    <w:lvl w:ilvl="7" w:tplc="04090019" w:tentative="1">
+      <w:start w:val="1"/>
+      <w:numFmt w:val="lowerLetter"/>
+      <w:lvlText w:val="%8."/>
+      <w:lvlJc w:val="left"/>
+      <w:pPr>
+        <w:ind w:left="5760" w:hanging="360"/>
+      </w:pPr>
+    </w:lvl>
+    <w:lvl w:ilvl="8" w:tplc="0409001B" w:tentative="1">
+      <w:start w:val="1"/>
+      <w:numFmt w:val="lowerRoman"/>
+      <w:lvlText w:val="%9."/>
+      <w:lvlJc w:val="right"/>
+      <w:pPr>
+        <w:ind w:left="6480" w:hanging="180"/>
+      </w:pPr>
+    </w:lvl>
+  </w:abstractNum>
+  <w:abstractNum w:abstractNumId="5" w15:restartNumberingAfterBreak="0">
+    <w:nsid w:val="731D6217"/>
+    <w:multiLevelType w:val="hybridMultilevel"/>
+    <w:tmpl w:val="B1F45B50"/>
+    <w:lvl w:ilvl="0" w:tplc="04090003">
+      <w:start w:val="1"/>
+      <w:numFmt w:val="bullet"/>
+      <w:lvlText w:val="o"/>
+      <w:lvlJc w:val="left"/>
+      <w:pPr>
+        <w:ind w:left="1080" w:hanging="360"/>
+      </w:pPr>
+      <w:rPr>
+        <w:rFonts w:ascii="Courier New" w:hAnsi="Courier New" w:cs="Courier New" w:hint="default"/>
+      </w:rPr>
+    </w:lvl>
+    <w:lvl w:ilvl="1" w:tplc="FFFFFFFF" w:tentative="1">
+      <w:start w:val="1"/>
+      <w:numFmt w:val="bullet"/>
+      <w:lvlText w:val="o"/>
+      <w:lvlJc w:val="left"/>
+      <w:pPr>
+        <w:ind w:left="1800" w:hanging="360"/>
+      </w:pPr>
+      <w:rPr>
+        <w:rFonts w:ascii="Courier New" w:hAnsi="Courier New" w:cs="Courier New" w:hint="default"/>
+      </w:rPr>
+    </w:lvl>
+    <w:lvl w:ilvl="2" w:tplc="FFFFFFFF" w:tentative="1">
+      <w:start w:val="1"/>
+      <w:numFmt w:val="bullet"/>
+      <w:lvlText w:val=""/>
+      <w:lvlJc w:val="left"/>
+      <w:pPr>
+        <w:ind w:left="2520" w:hanging="360"/>
+      </w:pPr>
+      <w:rPr>
+        <w:rFonts w:ascii="Wingdings" w:hAnsi="Wingdings" w:hint="default"/>
+      </w:rPr>
+    </w:lvl>
+    <w:lvl w:ilvl="3" w:tplc="FFFFFFFF" w:tentative="1">
+      <w:start w:val="1"/>
+      <w:numFmt w:val="bullet"/>
+      <w:lvlText w:val=""/>
+      <w:lvlJc w:val="left"/>
+      <w:pPr>
+        <w:ind w:left="3240" w:hanging="360"/>
+      </w:pPr>
+      <w:rPr>
+        <w:rFonts w:ascii="Symbol" w:hAnsi="Symbol" w:hint="default"/>
+      </w:rPr>
+    </w:lvl>
+    <w:lvl w:ilvl="4" w:tplc="FFFFFFFF" w:tentative="1">
+      <w:start w:val="1"/>
+      <w:numFmt w:val="bullet"/>
+      <w:lvlText w:val="o"/>
+      <w:lvlJc w:val="left"/>
+      <w:pPr>
+        <w:ind w:left="3960" w:hanging="360"/>
+      </w:pPr>
+      <w:rPr>
+        <w:rFonts w:ascii="Courier New" w:hAnsi="Courier New" w:cs="Courier New" w:hint="default"/>
+      </w:rPr>
+    </w:lvl>
+    <w:lvl w:ilvl="5" w:tplc="FFFFFFFF" w:tentative="1">
+      <w:start w:val="1"/>
+      <w:numFmt w:val="bullet"/>
+      <w:lvlText w:val=""/>
+      <w:lvlJc w:val="left"/>
+      <w:pPr>
+        <w:ind w:left="4680" w:hanging="360"/>
+      </w:pPr>
+      <w:rPr>
+        <w:rFonts w:ascii="Wingdings" w:hAnsi="Wingdings" w:hint="default"/>
+      </w:rPr>
+    </w:lvl>
+    <w:lvl w:ilvl="6" w:tplc="FFFFFFFF" w:tentative="1">
+      <w:start w:val="1"/>
+      <w:numFmt w:val="bullet"/>
+      <w:lvlText w:val=""/>
+      <w:lvlJc w:val="left"/>
+      <w:pPr>
+        <w:ind w:left="5400" w:hanging="360"/>
+      </w:pPr>
+      <w:rPr>
+        <w:rFonts w:ascii="Symbol" w:hAnsi="Symbol" w:hint="default"/>
+      </w:rPr>
+    </w:lvl>
+    <w:lvl w:ilvl="7" w:tplc="FFFFFFFF" w:tentative="1">
+      <w:start w:val="1"/>
+      <w:numFmt w:val="bullet"/>
+      <w:lvlText w:val="o"/>
+      <w:lvlJc w:val="left"/>
+      <w:pPr>
+        <w:ind w:left="6120" w:hanging="360"/>
+      </w:pPr>
+      <w:rPr>
+        <w:rFonts w:ascii="Courier New" w:hAnsi="Courier New" w:cs="Courier New" w:hint="default"/>
+      </w:rPr>
+    </w:lvl>
+    <w:lvl w:ilvl="8" w:tplc="FFFFFFFF" w:tentative="1">
+      <w:start w:val="1"/>
+      <w:numFmt w:val="bullet"/>
+      <w:lvlText w:val=""/>
+      <w:lvlJc w:val="left"/>
+      <w:pPr>
+        <w:ind w:left="6840" w:hanging="360"/>
+      </w:pPr>
+      <w:rPr>
+        <w:rFonts w:ascii="Wingdings" w:hAnsi="Wingdings" w:hint="default"/>
+      </w:rPr>
+    </w:lvl>
+  </w:abstractNum>
+  <w:num w:numId="1" w16cid:durableId="76563330">
+    <w:abstractNumId w:val="3"/>
+  </w:num>
+  <w:num w:numId="2" w16cid:durableId="318340213">
+    <w:abstractNumId w:val="4"/>
+  </w:num>
+  <w:num w:numId="3" w16cid:durableId="989477558">
+    <w:abstractNumId w:val="1"/>
+  </w:num>
+  <w:num w:numId="4" w16cid:durableId="1545212651">
+    <w:abstractNumId w:val="5"/>
+  </w:num>
+  <w:num w:numId="5" w16cid:durableId="909459488">
+    <w:abstractNumId w:val="2"/>
+  </w:num>
+  <w:num w:numId="6" w16cid:durableId="1424259914">
+    <w:abstractNumId w:val="0"/>
+  </w:num>
+</w:numbering>
 </file>
 
 <file path=word/styles.xml><?xml version="1.0" encoding="utf-8"?>
@@ -425,7 +1908,6 @@
   <w:style w:type="character" w:default="1" w:styleId="DefaultParagraphFont">
     <w:name w:val="Default Paragraph Font"/>
     <w:uiPriority w:val="1"/>
-    <w:semiHidden/>
     <w:unhideWhenUsed/>
   </w:style>
   <w:style w:type="table" w:default="1" w:styleId="TableNormal">
@@ -448,6 +1930,17 @@
     <w:uiPriority w:val="99"/>
     <w:semiHidden/>
     <w:unhideWhenUsed/>
+  </w:style>
+  <w:style w:type="paragraph" w:styleId="ListParagraph">
+    <w:name w:val="List Paragraph"/>
+    <w:basedOn w:val="Normal"/>
+    <w:uiPriority w:val="34"/>
+    <w:qFormat/>
+    <w:rsid w:val="003817B8"/>
+    <w:pPr>
+      <w:ind w:left="720"/>
+      <w:contextualSpacing/>
+    </w:pPr>
   </w:style>
 </w:styles>
 </file>

</xml_diff>